<commit_message>
changes to linux file
</commit_message>
<xml_diff>
--- a/linux.docx
+++ b/linux.docx
@@ -14,19 +14,7 @@
     </w:p>
     <w:p>
       <w:r>
-        <w:t xml:space="preserve">Till the time you don’t get “usersame@systemName~$” … and instead get </w:t>
-      </w:r>
-      <w:r>
-        <w:t>“</w:t>
-      </w:r>
-      <w:r>
-        <w:t>usersame@systemName/</w:t>
-      </w:r>
-      <w:r>
-        <w:t>$”</w:t>
-      </w:r>
-      <w:r>
-        <w:t xml:space="preserve"> or something like that you are in the root</w:t>
+        <w:t>Till the time you don’t get “usersame@systemName~$” … and instead get “usersame@systemName/$” or something like that you are in the root</w:t>
       </w:r>
     </w:p>
     <w:p>
@@ -46,13 +34,156 @@
       <w:r>
         <w:t xml:space="preserve"> delete a folder having some</w:t>
       </w:r>
+      <w:r>
+        <w:t xml:space="preserve"> file</w:t>
+      </w:r>
+    </w:p>
+    <w:p>
+      <w:r>
+        <w:t>Clear : clean your terminal just like clrscr()</w:t>
+      </w:r>
+    </w:p>
+    <w:p/>
+    <w:p>
+      <w:pPr>
+        <w:pBdr>
+          <w:bottom w:val="single" w:sz="6" w:space="1" w:color="auto"/>
+        </w:pBdr>
+      </w:pPr>
+    </w:p>
+    <w:p>
+      <w:r>
+        <w:t>In vi:-</w:t>
+      </w:r>
+    </w:p>
+    <w:p>
+      <w:r>
+        <w:t>U for undo</w:t>
+      </w:r>
+    </w:p>
+    <w:p>
+      <w:r>
+        <w:t>Ctr + r for redo</w:t>
+      </w:r>
+    </w:p>
+    <w:p>
+      <w:r>
+        <w:t>Shift z z for save</w:t>
+      </w:r>
+    </w:p>
+    <w:p>
+      <w:r>
+        <w:t>:w for write</w:t>
+      </w:r>
+    </w:p>
+    <w:p>
+      <w:r>
+        <w:t>:q for quit</w:t>
+      </w:r>
+    </w:p>
+    <w:p>
+      <w:pPr>
+        <w:pBdr>
+          <w:bottom w:val="single" w:sz="6" w:space="1" w:color="auto"/>
+        </w:pBdr>
+      </w:pPr>
+      <w:r>
+        <w:t>Or if in command mode kinda of then :q! for quiting</w:t>
+      </w:r>
+    </w:p>
+    <w:p>
+      <w:r>
+        <w:t>In ls we have option like</w:t>
+      </w:r>
+    </w:p>
+    <w:p>
+      <w:r>
+        <w:t>Ls documents/</w:t>
+      </w:r>
+    </w:p>
+    <w:p>
+      <w:r>
+        <w:t>: what it will do is that it will show the contents of documents folder</w:t>
+      </w:r>
+    </w:p>
+    <w:p>
+      <w:r>
+        <w:t>Ls –a</w:t>
+      </w:r>
+    </w:p>
+    <w:p>
+      <w:r>
+        <w:t>//it also shows the hidden files of the location</w:t>
+      </w:r>
+    </w:p>
+    <w:p>
+      <w:r>
+        <w:t xml:space="preserve">Ls –l </w:t>
+      </w:r>
+    </w:p>
+    <w:p>
+      <w:r>
+        <w:t>//this tag gives long format of the content as in the date it is created …etc</w:t>
+      </w:r>
+    </w:p>
+    <w:p>
+      <w:r>
+        <w:t>Ls –lS</w:t>
+      </w:r>
+    </w:p>
+    <w:p>
+      <w:r>
+        <w:t>//this tag gives the l thing shown above but in sorted order of size</w:t>
+      </w:r>
+    </w:p>
+    <w:p>
+      <w:r>
+        <w:t>Ls –lS &gt; out.txt</w:t>
+      </w:r>
+    </w:p>
+    <w:p>
+      <w:pPr>
+        <w:pBdr>
+          <w:bottom w:val="single" w:sz="6" w:space="1" w:color="auto"/>
+        </w:pBdr>
+      </w:pPr>
+      <w:r>
+        <w:t>//here –lS is optional just sjown as example…this “&gt; [filename]” is done to get the output stored in a file</w:t>
+      </w:r>
+    </w:p>
+    <w:p>
+      <w:r>
+        <w:t>Man &lt;command name&gt;</w:t>
+      </w:r>
+    </w:p>
+    <w:p>
+      <w:r>
+        <w:lastRenderedPageBreak/>
+        <w:t>//it gives all the options and/or flags for the command…</w:t>
+      </w:r>
+    </w:p>
+    <w:p>
+      <w:r>
+        <w:t>//for example of let say ls command</w:t>
+      </w:r>
+      <w:r>
+        <w:t>…</w:t>
+      </w:r>
+    </w:p>
+    <w:p>
+      <w:r>
+        <w:t>Man ls</w:t>
+      </w:r>
+    </w:p>
+    <w:p>
+      <w:r>
+        <w:t>//this will show you all the options of ls command</w:t>
+      </w:r>
+    </w:p>
+    <w:p>
       <w:bookmarkStart w:id="0" w:name="_GoBack"/>
       <w:bookmarkEnd w:id="0"/>
-      <w:r>
-        <w:t xml:space="preserve"> file</w:t>
-      </w:r>
-    </w:p>
-    <w:p/>
+    </w:p>
     <w:sectPr>
       <w:pgSz w:w="12240" w:h="15840"/>
       <w:pgMar w:top="1440" w:right="1440" w:bottom="1440" w:left="1440" w:header="720" w:footer="720" w:gutter="0"/>

</xml_diff>